<commit_message>
typo fixes and formatting changes
</commit_message>
<xml_diff>
--- a/Lab 1 write up.docx
+++ b/Lab 1 write up.docx
@@ -1,257 +1,419 @@
 
 <file path=word/document.xml><?xml version="1.0" encoding="utf-8"?>
-<w:document xmlns:o="urn:schemas-microsoft-com:office:office" xmlns:r="http://schemas.openxmlformats.org/officeDocument/2006/relationships" xmlns:v="urn:schemas-microsoft-com:vml" xmlns:w="http://schemas.openxmlformats.org/wordprocessingml/2006/main" xmlns:w10="urn:schemas-microsoft-com:office:word" xmlns:wp="http://schemas.openxmlformats.org/drawingml/2006/wordprocessingDrawing" xmlns:wps="http://schemas.microsoft.com/office/word/2010/wordprocessingShape" xmlns:wpg="http://schemas.microsoft.com/office/word/2010/wordprocessingGroup" xmlns:mc="http://schemas.openxmlformats.org/markup-compatibility/2006" xmlns:wp14="http://schemas.microsoft.com/office/word/2010/wordprocessingDrawing" xmlns:w14="http://schemas.microsoft.com/office/word/2010/wordml" mc:Ignorable="w14 wp14">
+<w:document xmlns:wpc="http://schemas.microsoft.com/office/word/2010/wordprocessingCanvas" xmlns:cx="http://schemas.microsoft.com/office/drawing/2014/chartex" xmlns:cx1="http://schemas.microsoft.com/office/drawing/2015/9/8/chartex" xmlns:cx2="http://schemas.microsoft.com/office/drawing/2015/10/21/chartex" xmlns:cx3="http://schemas.microsoft.com/office/drawing/2016/5/9/chartex" xmlns:cx4="http://schemas.microsoft.com/office/drawing/2016/5/10/chartex" xmlns:cx5="http://schemas.microsoft.com/office/drawing/2016/5/11/chartex" xmlns:cx6="http://schemas.microsoft.com/office/drawing/2016/5/12/chartex" xmlns:cx7="http://schemas.microsoft.com/office/drawing/2016/5/13/chartex" xmlns:cx8="http://schemas.microsoft.com/office/drawing/2016/5/14/chartex" xmlns:mc="http://schemas.openxmlformats.org/markup-compatibility/2006" xmlns:aink="http://schemas.microsoft.com/office/drawing/2016/ink" xmlns:am3d="http://schemas.microsoft.com/office/drawing/2017/model3d" xmlns:o="urn:schemas-microsoft-com:office:office" xmlns:r="http://schemas.openxmlformats.org/officeDocument/2006/relationships" xmlns:m="http://schemas.openxmlformats.org/officeDocument/2006/math" xmlns:v="urn:schemas-microsoft-com:vml" xmlns:wp14="http://schemas.microsoft.com/office/word/2010/wordprocessingDrawing" xmlns:wp="http://schemas.openxmlformats.org/drawingml/2006/wordprocessingDrawing" xmlns:w10="urn:schemas-microsoft-com:office:word" xmlns:w="http://schemas.openxmlformats.org/wordprocessingml/2006/main" xmlns:w14="http://schemas.microsoft.com/office/word/2010/wordml" xmlns:w15="http://schemas.microsoft.com/office/word/2012/wordml" xmlns:w16cex="http://schemas.microsoft.com/office/word/2018/wordml/cex" xmlns:w16cid="http://schemas.microsoft.com/office/word/2016/wordml/cid" xmlns:w16="http://schemas.microsoft.com/office/word/2018/wordml" xmlns:w16se="http://schemas.microsoft.com/office/word/2015/wordml/symex" xmlns:wpg="http://schemas.microsoft.com/office/word/2010/wordprocessingGroup" xmlns:wpi="http://schemas.microsoft.com/office/word/2010/wordprocessingInk" xmlns:wne="http://schemas.microsoft.com/office/word/2006/wordml" xmlns:wps="http://schemas.microsoft.com/office/word/2010/wordprocessingShape" mc:Ignorable="w14 w15 w16se w16cid w16 w16cex wp14">
   <w:body>
     <w:p>
       <w:pPr>
-        <w:pStyle w:val="Normal"/>
+        <w:shd w:val="clear" w:color="auto" w:fill="F4F4F4"/>
+        <w:tabs>
+          <w:tab w:val="num" w:pos="720"/>
+        </w:tabs>
+        <w:spacing w:after="240" w:line="240" w:lineRule="auto"/>
+        <w:ind w:hanging="360"/>
+        <w:rPr>
+          <w:rFonts w:ascii="Times New Roman" w:hAnsi="Times New Roman" w:cs="Times New Roman"/>
+          <w:sz w:val="24"/>
+          <w:szCs w:val="24"/>
+        </w:rPr>
+      </w:pPr>
+      <w:r>
+        <w:rPr>
+          <w:rFonts w:ascii="Times New Roman" w:hAnsi="Times New Roman" w:cs="Times New Roman"/>
+          <w:sz w:val="24"/>
+          <w:szCs w:val="24"/>
+        </w:rPr>
+        <w:t>Katie Fisher</w:t>
+      </w:r>
+    </w:p>
+    <w:p>
+      <w:pPr>
+        <w:shd w:val="clear" w:color="auto" w:fill="F4F4F4"/>
+        <w:tabs>
+          <w:tab w:val="num" w:pos="720"/>
+        </w:tabs>
+        <w:spacing w:after="240" w:line="240" w:lineRule="auto"/>
+        <w:ind w:hanging="360"/>
+        <w:rPr>
+          <w:rFonts w:ascii="Times New Roman" w:hAnsi="Times New Roman" w:cs="Times New Roman"/>
+          <w:sz w:val="24"/>
+          <w:szCs w:val="24"/>
+        </w:rPr>
+      </w:pPr>
+      <w:r>
+        <w:rPr>
+          <w:rFonts w:ascii="Times New Roman" w:hAnsi="Times New Roman" w:cs="Times New Roman"/>
+          <w:sz w:val="24"/>
+          <w:szCs w:val="24"/>
+        </w:rPr>
+        <w:t>Joseph Cottingham</w:t>
+      </w:r>
+    </w:p>
+    <w:p>
+      <w:pPr>
+        <w:shd w:val="clear" w:color="auto" w:fill="F4F4F4"/>
+        <w:tabs>
+          <w:tab w:val="num" w:pos="720"/>
+        </w:tabs>
+        <w:spacing w:after="240" w:line="240" w:lineRule="auto"/>
+        <w:ind w:hanging="360"/>
+        <w:jc w:val="center"/>
+        <w:rPr>
+          <w:rFonts w:ascii="Times New Roman" w:hAnsi="Times New Roman" w:cs="Times New Roman"/>
+          <w:sz w:val="24"/>
+          <w:szCs w:val="24"/>
+        </w:rPr>
+      </w:pPr>
+      <w:r>
+        <w:rPr>
+          <w:rFonts w:ascii="Times New Roman" w:hAnsi="Times New Roman" w:cs="Times New Roman"/>
+          <w:sz w:val="24"/>
+          <w:szCs w:val="24"/>
+        </w:rPr>
+        <w:t>Lab 1 Write Up</w:t>
+      </w:r>
+    </w:p>
+    <w:p>
+      <w:pPr>
         <w:numPr>
           <w:ilvl w:val="0"/>
           <w:numId w:val="1"/>
         </w:numPr>
         <w:shd w:val="clear" w:color="auto" w:fill="F4F4F4"/>
-        <w:spacing w:lineRule="auto" w:line="240" w:before="0" w:after="240"/>
-        <w:ind w:left="0" w:hanging="360"/>
-        <w:rPr>
-          <w:rFonts w:ascii="inherit" w:hAnsi="inherit" w:eastAsia="Times New Roman" w:cs="Arial"/>
-          <w:color w:val="000000"/>
-          <w:sz w:val="20"/>
-          <w:szCs w:val="20"/>
-        </w:rPr>
-      </w:pPr>
-      <w:r>
-        <w:rPr>
-          <w:rFonts w:eastAsia="Times New Roman" w:cs="Arial" w:ascii="inherit" w:hAnsi="inherit"/>
-          <w:color w:val="000000"/>
-          <w:sz w:val="20"/>
-          <w:szCs w:val="20"/>
+        <w:spacing w:after="240" w:line="240" w:lineRule="auto"/>
+        <w:ind w:left="0"/>
+        <w:rPr>
+          <w:rFonts w:ascii="Times New Roman" w:eastAsia="Times New Roman" w:hAnsi="Times New Roman" w:cs="Times New Roman"/>
+          <w:color w:val="000000"/>
+          <w:sz w:val="24"/>
+          <w:szCs w:val="24"/>
+        </w:rPr>
+      </w:pPr>
+      <w:r>
+        <w:rPr>
+          <w:rFonts w:ascii="Times New Roman" w:eastAsia="Times New Roman" w:hAnsi="Times New Roman" w:cs="Times New Roman"/>
+          <w:color w:val="000000"/>
+          <w:sz w:val="24"/>
+          <w:szCs w:val="24"/>
         </w:rPr>
         <w:t>Describe two positive items that occurred while writing this program. These should be specific items that address what went well when working on this lab.</w:t>
       </w:r>
     </w:p>
     <w:p>
       <w:pPr>
-        <w:pStyle w:val="Normal"/>
         <w:numPr>
           <w:ilvl w:val="1"/>
           <w:numId w:val="1"/>
         </w:numPr>
         <w:shd w:val="clear" w:color="auto" w:fill="F4F4F4"/>
-        <w:spacing w:lineRule="auto" w:line="240" w:before="0" w:after="240"/>
-        <w:rPr>
-          <w:rFonts w:ascii="inherit" w:hAnsi="inherit" w:eastAsia="Times New Roman" w:cs="Arial"/>
-          <w:color w:val="000000"/>
-          <w:sz w:val="20"/>
-          <w:szCs w:val="20"/>
-        </w:rPr>
-      </w:pPr>
-      <w:r>
-        <w:rPr>
-          <w:rFonts w:eastAsia="Times New Roman" w:cs="Arial" w:ascii="inherit" w:hAnsi="inherit"/>
-          <w:color w:val="000000"/>
-          <w:sz w:val="20"/>
-          <w:szCs w:val="20"/>
-        </w:rPr>
-        <w:t xml:space="preserve">Working with an array to create the game board. We were able to execute well and did not have to waste much time on that. We created an int array and used our own method to use switch statements to print out the characters in the board presented to the user. </w:t>
+        <w:spacing w:after="240" w:line="240" w:lineRule="auto"/>
+        <w:rPr>
+          <w:rFonts w:ascii="Times New Roman" w:eastAsia="Times New Roman" w:hAnsi="Times New Roman" w:cs="Times New Roman"/>
+          <w:color w:val="000000"/>
+          <w:sz w:val="24"/>
+          <w:szCs w:val="24"/>
+        </w:rPr>
+      </w:pPr>
+      <w:r>
+        <w:rPr>
+          <w:rFonts w:ascii="Times New Roman" w:eastAsia="Times New Roman" w:hAnsi="Times New Roman" w:cs="Times New Roman"/>
+          <w:color w:val="000000"/>
+          <w:sz w:val="24"/>
+          <w:szCs w:val="24"/>
+        </w:rPr>
+        <w:t>Working with an array to create the game board. We were able to execute well and did not have to waste much time on that. We created an int array and used our own method to use switch statements to print out the characters in the board presented to the use</w:t>
+      </w:r>
+      <w:r>
+        <w:rPr>
+          <w:rFonts w:ascii="Times New Roman" w:eastAsia="Times New Roman" w:hAnsi="Times New Roman" w:cs="Times New Roman"/>
+          <w:color w:val="000000"/>
+          <w:sz w:val="24"/>
+          <w:szCs w:val="24"/>
+        </w:rPr>
+        <w:t xml:space="preserve">r. </w:t>
       </w:r>
     </w:p>
     <w:p>
       <w:pPr>
-        <w:pStyle w:val="Normal"/>
         <w:numPr>
           <w:ilvl w:val="1"/>
           <w:numId w:val="1"/>
         </w:numPr>
         <w:shd w:val="clear" w:color="auto" w:fill="F4F4F4"/>
-        <w:spacing w:lineRule="auto" w:line="240" w:before="0" w:after="240"/>
-        <w:rPr>
-          <w:rFonts w:ascii="inherit" w:hAnsi="inherit" w:eastAsia="Times New Roman" w:cs="Arial"/>
-          <w:color w:val="000000"/>
-          <w:sz w:val="20"/>
-          <w:szCs w:val="20"/>
-        </w:rPr>
-      </w:pPr>
-      <w:r>
-        <w:rPr>
-          <w:rFonts w:eastAsia="Times New Roman" w:cs="Arial" w:ascii="inherit" w:hAnsi="inherit"/>
-          <w:color w:val="000000"/>
-          <w:sz w:val="20"/>
-          <w:szCs w:val="20"/>
-        </w:rPr>
-        <w:t xml:space="preserve">We made the game very easy to understand and play. We provided instructions before the game started and clearly mark what each button is used for each move. The board is updated after each turn so the user can track their progress and decided if they would like to undo, redo, quit, or continue onto their next move. </w:t>
+        <w:spacing w:after="240" w:line="240" w:lineRule="auto"/>
+        <w:rPr>
+          <w:rFonts w:ascii="Times New Roman" w:eastAsia="Times New Roman" w:hAnsi="Times New Roman" w:cs="Times New Roman"/>
+          <w:color w:val="000000"/>
+          <w:sz w:val="24"/>
+          <w:szCs w:val="24"/>
+        </w:rPr>
+      </w:pPr>
+      <w:r>
+        <w:rPr>
+          <w:rFonts w:ascii="Times New Roman" w:eastAsia="Times New Roman" w:hAnsi="Times New Roman" w:cs="Times New Roman"/>
+          <w:color w:val="000000"/>
+          <w:sz w:val="24"/>
+          <w:szCs w:val="24"/>
+        </w:rPr>
+        <w:t>We made the game very easy to understand and play. We provided instructions before the game started and clearly mark what each button is used for each move. The board is updated after each turn so the user can track their progress and decided if they w</w:t>
+      </w:r>
+      <w:r>
+        <w:rPr>
+          <w:rFonts w:ascii="Times New Roman" w:eastAsia="Times New Roman" w:hAnsi="Times New Roman" w:cs="Times New Roman"/>
+          <w:color w:val="000000"/>
+          <w:sz w:val="24"/>
+          <w:szCs w:val="24"/>
+        </w:rPr>
+        <w:t>ould like to undo, redo, quit, or continue onto their next move</w:t>
+      </w:r>
+      <w:r>
+        <w:rPr>
+          <w:rFonts w:ascii="Times New Roman" w:eastAsia="Times New Roman" w:hAnsi="Times New Roman" w:cs="Times New Roman"/>
+          <w:color w:val="000000"/>
+          <w:sz w:val="24"/>
+          <w:szCs w:val="24"/>
+        </w:rPr>
+        <w:t>.</w:t>
+      </w:r>
+      <w:r>
+        <w:rPr>
+          <w:rFonts w:ascii="Times New Roman" w:eastAsia="Times New Roman" w:hAnsi="Times New Roman" w:cs="Times New Roman"/>
+          <w:color w:val="000000"/>
+          <w:sz w:val="24"/>
+          <w:szCs w:val="24"/>
+        </w:rPr>
+        <w:t xml:space="preserve"> </w:t>
       </w:r>
     </w:p>
     <w:p>
       <w:pPr>
-        <w:pStyle w:val="Normal"/>
         <w:numPr>
           <w:ilvl w:val="0"/>
           <w:numId w:val="1"/>
         </w:numPr>
         <w:shd w:val="clear" w:color="auto" w:fill="F4F4F4"/>
-        <w:spacing w:lineRule="auto" w:line="240" w:before="0" w:after="240"/>
-        <w:ind w:left="0" w:hanging="360"/>
-        <w:rPr>
-          <w:rFonts w:ascii="inherit" w:hAnsi="inherit" w:eastAsia="Times New Roman" w:cs="Arial"/>
-          <w:color w:val="000000"/>
-          <w:sz w:val="20"/>
-          <w:szCs w:val="20"/>
-        </w:rPr>
-      </w:pPr>
-      <w:r>
-        <w:rPr>
-          <w:rFonts w:eastAsia="Times New Roman" w:cs="Arial" w:ascii="inherit" w:hAnsi="inherit"/>
-          <w:color w:val="000000"/>
-          <w:sz w:val="20"/>
-          <w:szCs w:val="20"/>
+        <w:spacing w:after="240" w:line="240" w:lineRule="auto"/>
+        <w:ind w:left="0"/>
+        <w:rPr>
+          <w:rFonts w:ascii="Times New Roman" w:eastAsia="Times New Roman" w:hAnsi="Times New Roman" w:cs="Times New Roman"/>
+          <w:color w:val="000000"/>
+          <w:sz w:val="24"/>
+          <w:szCs w:val="24"/>
+        </w:rPr>
+      </w:pPr>
+      <w:r>
+        <w:rPr>
+          <w:rFonts w:ascii="Times New Roman" w:eastAsia="Times New Roman" w:hAnsi="Times New Roman" w:cs="Times New Roman"/>
+          <w:color w:val="000000"/>
+          <w:sz w:val="24"/>
+          <w:szCs w:val="24"/>
         </w:rPr>
         <w:t>Describe two negative items that occurred while writing this program. These should be specific items that address what could have gone better when working on this lab.</w:t>
       </w:r>
     </w:p>
     <w:p>
       <w:pPr>
-        <w:pStyle w:val="Normal"/>
         <w:numPr>
           <w:ilvl w:val="1"/>
           <w:numId w:val="1"/>
         </w:numPr>
         <w:shd w:val="clear" w:color="auto" w:fill="F4F4F4"/>
-        <w:spacing w:lineRule="auto" w:line="240" w:before="0" w:after="240"/>
-        <w:rPr/>
-      </w:pPr>
-      <w:r>
-        <w:rPr>
-          <w:rFonts w:eastAsia="Times New Roman" w:cs="Arial" w:ascii="inherit" w:hAnsi="inherit"/>
-          <w:color w:val="000000"/>
-          <w:sz w:val="20"/>
-          <w:szCs w:val="20"/>
-        </w:rPr>
-        <w:t xml:space="preserve">Figuring out how to get game to run past 1 move. Experienced IndexOutOfBounds exception after player completed first turn when we first started. </w:t>
-      </w:r>
-      <w:r>
-        <w:rPr>
-          <w:rFonts w:eastAsia="Times New Roman" w:cs="Arial" w:ascii="inherit" w:hAnsi="inherit"/>
-          <w:color w:val="000000"/>
-          <w:sz w:val="20"/>
-          <w:szCs w:val="20"/>
-        </w:rPr>
-        <w:t>Accessed index value was being miscomputed.</w:t>
+        <w:spacing w:after="240" w:line="240" w:lineRule="auto"/>
+        <w:rPr>
+          <w:rFonts w:ascii="Times New Roman" w:hAnsi="Times New Roman" w:cs="Times New Roman"/>
+          <w:sz w:val="24"/>
+          <w:szCs w:val="24"/>
+        </w:rPr>
+      </w:pPr>
+      <w:r>
+        <w:rPr>
+          <w:rFonts w:ascii="Times New Roman" w:eastAsia="Times New Roman" w:hAnsi="Times New Roman" w:cs="Times New Roman"/>
+          <w:color w:val="000000"/>
+          <w:sz w:val="24"/>
+          <w:szCs w:val="24"/>
+        </w:rPr>
+        <w:t>Figuring out how to ge</w:t>
+      </w:r>
+      <w:r>
+        <w:rPr>
+          <w:rFonts w:ascii="Times New Roman" w:eastAsia="Times New Roman" w:hAnsi="Times New Roman" w:cs="Times New Roman"/>
+          <w:color w:val="000000"/>
+          <w:sz w:val="24"/>
+          <w:szCs w:val="24"/>
+        </w:rPr>
+        <w:t xml:space="preserve">t game to run past 1 move. Experienced </w:t>
+      </w:r>
+      <w:proofErr w:type="spellStart"/>
+      <w:r>
+        <w:rPr>
+          <w:rFonts w:ascii="Times New Roman" w:eastAsia="Times New Roman" w:hAnsi="Times New Roman" w:cs="Times New Roman"/>
+          <w:color w:val="000000"/>
+          <w:sz w:val="24"/>
+          <w:szCs w:val="24"/>
+        </w:rPr>
+        <w:t>IndexOutOfBounds</w:t>
+      </w:r>
+      <w:proofErr w:type="spellEnd"/>
+      <w:r>
+        <w:rPr>
+          <w:rFonts w:ascii="Times New Roman" w:eastAsia="Times New Roman" w:hAnsi="Times New Roman" w:cs="Times New Roman"/>
+          <w:color w:val="000000"/>
+          <w:sz w:val="24"/>
+          <w:szCs w:val="24"/>
+        </w:rPr>
+        <w:t xml:space="preserve"> exception after player completed first turn when we first started. Accessed index value was being miscomputed.</w:t>
       </w:r>
     </w:p>
     <w:p>
       <w:pPr>
-        <w:pStyle w:val="Normal"/>
         <w:numPr>
           <w:ilvl w:val="1"/>
           <w:numId w:val="1"/>
         </w:numPr>
         <w:shd w:val="clear" w:color="auto" w:fill="F4F4F4"/>
-        <w:spacing w:lineRule="auto" w:line="240" w:before="0" w:after="240"/>
-        <w:rPr/>
-      </w:pPr>
-      <w:r>
-        <w:rPr>
-          <w:rFonts w:eastAsia="Times New Roman" w:cs="Arial" w:ascii="inherit" w:hAnsi="inherit"/>
-          <w:color w:val="000000"/>
-          <w:sz w:val="20"/>
-          <w:szCs w:val="20"/>
-        </w:rPr>
-        <w:t xml:space="preserve">The code lacks many comments that defiantly negatively affect the readability of the program. In the future we should comment while writing the initial code instead of continually planing to do it at a later time. </w:t>
+        <w:spacing w:after="240" w:line="240" w:lineRule="auto"/>
+        <w:rPr>
+          <w:rFonts w:ascii="Times New Roman" w:hAnsi="Times New Roman" w:cs="Times New Roman"/>
+          <w:sz w:val="24"/>
+          <w:szCs w:val="24"/>
+        </w:rPr>
+      </w:pPr>
+      <w:r>
+        <w:rPr>
+          <w:rFonts w:ascii="Times New Roman" w:eastAsia="Times New Roman" w:hAnsi="Times New Roman" w:cs="Times New Roman"/>
+          <w:color w:val="000000"/>
+          <w:sz w:val="24"/>
+          <w:szCs w:val="24"/>
+        </w:rPr>
+        <w:t>The code lacks many comments that defiantly negatively affect the readability of the prog</w:t>
+      </w:r>
+      <w:r>
+        <w:rPr>
+          <w:rFonts w:ascii="Times New Roman" w:eastAsia="Times New Roman" w:hAnsi="Times New Roman" w:cs="Times New Roman"/>
+          <w:color w:val="000000"/>
+          <w:sz w:val="24"/>
+          <w:szCs w:val="24"/>
+        </w:rPr>
+        <w:t>ram. In the future we should comment while writing the initial code instead of continually plann</w:t>
+      </w:r>
+      <w:r>
+        <w:rPr>
+          <w:rFonts w:ascii="Times New Roman" w:eastAsia="Times New Roman" w:hAnsi="Times New Roman" w:cs="Times New Roman"/>
+          <w:color w:val="000000"/>
+          <w:sz w:val="24"/>
+          <w:szCs w:val="24"/>
+        </w:rPr>
+        <w:t xml:space="preserve">ing to do it at a later time. </w:t>
       </w:r>
     </w:p>
     <w:p>
       <w:pPr>
-        <w:pStyle w:val="Normal"/>
         <w:numPr>
           <w:ilvl w:val="0"/>
           <w:numId w:val="1"/>
         </w:numPr>
         <w:shd w:val="clear" w:color="auto" w:fill="F4F4F4"/>
-        <w:spacing w:lineRule="auto" w:line="240" w:before="0" w:after="0"/>
-        <w:ind w:left="0" w:hanging="360"/>
-        <w:rPr/>
-      </w:pPr>
-      <w:r>
-        <w:rPr>
-          <w:rFonts w:eastAsia="Times New Roman" w:cs="Arial" w:ascii="inherit" w:hAnsi="inherit"/>
-          <w:color w:val="000000"/>
-          <w:sz w:val="20"/>
-          <w:szCs w:val="20"/>
-        </w:rPr>
-        <w:t>Knowing what you know now, after having written the program, how might you change your approach if asked to go back and rewrite this program?</w:t>
+        <w:spacing w:after="0" w:line="240" w:lineRule="auto"/>
+        <w:ind w:left="0"/>
+        <w:rPr>
+          <w:rFonts w:ascii="Times New Roman" w:hAnsi="Times New Roman" w:cs="Times New Roman"/>
+          <w:sz w:val="24"/>
+          <w:szCs w:val="24"/>
+        </w:rPr>
+      </w:pPr>
+      <w:r>
+        <w:rPr>
+          <w:rFonts w:ascii="Times New Roman" w:eastAsia="Times New Roman" w:hAnsi="Times New Roman" w:cs="Times New Roman"/>
+          <w:color w:val="000000"/>
+          <w:sz w:val="24"/>
+          <w:szCs w:val="24"/>
+        </w:rPr>
+        <w:t>Knowing what you know now, after having written the program, how might you change your approach if asked to go back and rewrite th</w:t>
+      </w:r>
+      <w:r>
+        <w:rPr>
+          <w:rFonts w:ascii="Times New Roman" w:eastAsia="Times New Roman" w:hAnsi="Times New Roman" w:cs="Times New Roman"/>
+          <w:color w:val="000000"/>
+          <w:sz w:val="24"/>
+          <w:szCs w:val="24"/>
+        </w:rPr>
+        <w:t>is program?</w:t>
       </w:r>
     </w:p>
     <w:p>
       <w:pPr>
-        <w:pStyle w:val="Normal"/>
         <w:numPr>
           <w:ilvl w:val="1"/>
           <w:numId w:val="1"/>
         </w:numPr>
         <w:shd w:val="clear" w:color="auto" w:fill="F4F4F4"/>
-        <w:spacing w:lineRule="auto" w:line="240" w:before="0" w:after="0"/>
-        <w:rPr/>
-      </w:pPr>
-      <w:r>
-        <w:rPr>
-          <w:rFonts w:eastAsia="Times New Roman" w:cs="Arial" w:ascii="inherit" w:hAnsi="inherit"/>
-          <w:color w:val="000000"/>
-          <w:sz w:val="20"/>
-          <w:szCs w:val="20"/>
-        </w:rPr>
-        <w:t>Implementing check statements within the method when we originally wrote the methods. If we would have done this, I think we could have saved some valuable time. Some of the errors we had were due to compile errors since we did not have check statements to avoid them. We then also had to go back into the code we already had and find where to place some of these check methods in the driver.</w:t>
+        <w:spacing w:after="0" w:line="240" w:lineRule="auto"/>
+        <w:rPr>
+          <w:rFonts w:ascii="Times New Roman" w:hAnsi="Times New Roman" w:cs="Times New Roman"/>
+          <w:sz w:val="24"/>
+          <w:szCs w:val="24"/>
+        </w:rPr>
+      </w:pPr>
+      <w:r>
+        <w:rPr>
+          <w:rFonts w:ascii="Times New Roman" w:eastAsia="Times New Roman" w:hAnsi="Times New Roman" w:cs="Times New Roman"/>
+          <w:color w:val="000000"/>
+          <w:sz w:val="24"/>
+          <w:szCs w:val="24"/>
+        </w:rPr>
+        <w:t>Implementing check statements within the method when we originally wrote the methods. If we would have done this, I think we could have saved some valuable time. Some of the errors we had were due to compile errors since we did not have check s</w:t>
+      </w:r>
+      <w:r>
+        <w:rPr>
+          <w:rFonts w:ascii="Times New Roman" w:eastAsia="Times New Roman" w:hAnsi="Times New Roman" w:cs="Times New Roman"/>
+          <w:color w:val="000000"/>
+          <w:sz w:val="24"/>
+          <w:szCs w:val="24"/>
+        </w:rPr>
+        <w:t>tatements to avoid them. We then also had to go back into the code we already had and find where to place some of these check methods in the driver.</w:t>
       </w:r>
     </w:p>
     <w:p>
       <w:pPr>
-        <w:pStyle w:val="Normal"/>
         <w:numPr>
           <w:ilvl w:val="1"/>
           <w:numId w:val="1"/>
         </w:numPr>
         <w:shd w:val="clear" w:color="auto" w:fill="F4F4F4"/>
-        <w:spacing w:lineRule="auto" w:line="240" w:before="0" w:after="0"/>
-        <w:rPr/>
-      </w:pPr>
-      <w:r>
-        <w:rPr>
-          <w:rFonts w:eastAsia="Times New Roman" w:cs="Arial" w:ascii="inherit" w:hAnsi="inherit"/>
-          <w:color w:val="000000"/>
-          <w:sz w:val="20"/>
-          <w:szCs w:val="20"/>
-        </w:rPr>
-        <w:t>Adding more comments while writing the initial code.</w:t>
+        <w:spacing w:after="0" w:line="240" w:lineRule="auto"/>
+        <w:rPr>
+          <w:rFonts w:ascii="Times New Roman" w:hAnsi="Times New Roman" w:cs="Times New Roman"/>
+          <w:sz w:val="24"/>
+          <w:szCs w:val="24"/>
+        </w:rPr>
+      </w:pPr>
+      <w:r>
+        <w:rPr>
+          <w:rFonts w:ascii="Times New Roman" w:eastAsia="Times New Roman" w:hAnsi="Times New Roman" w:cs="Times New Roman"/>
+          <w:color w:val="000000"/>
+          <w:sz w:val="24"/>
+          <w:szCs w:val="24"/>
+        </w:rPr>
+        <w:t xml:space="preserve">Adding more comments while writing the initial code. Doing this in the future would allow us as writers to go back and understand our logic behind certain code or to check what the goal of the code was. </w:t>
       </w:r>
     </w:p>
-    <w:p>
-      <w:pPr>
-        <w:pStyle w:val="Normal"/>
-        <w:widowControl/>
-        <w:bidi w:val="0"/>
-        <w:spacing w:lineRule="auto" w:line="259" w:before="0" w:after="160"/>
-        <w:jc w:val="left"/>
-        <w:rPr/>
-      </w:pPr>
-      <w:r>
-        <w:rPr/>
-      </w:r>
-    </w:p>
+    <w:p/>
     <w:sectPr>
-      <w:type w:val="nextPage"/>
       <w:pgSz w:w="12240" w:h="15840"/>
-      <w:pgMar w:left="1440" w:right="1440" w:header="0" w:top="1440" w:footer="0" w:bottom="1440" w:gutter="0"/>
-      <w:pgNumType w:fmt="decimal"/>
-      <w:formProt w:val="false"/>
-      <w:textDirection w:val="lrTb"/>
-      <w:docGrid w:type="default" w:linePitch="360" w:charSpace="4096"/>
+      <w:pgMar w:top="1440" w:right="1440" w:bottom="1440" w:left="1440" w:header="0" w:footer="0" w:gutter="0"/>
+      <w:cols w:space="720"/>
+      <w:formProt w:val="0"/>
+      <w:docGrid w:linePitch="360" w:charSpace="4096"/>
     </w:sectPr>
   </w:body>
 </w:document>
 </file>
 
 <file path=word/numbering.xml><?xml version="1.0" encoding="utf-8"?>
-<w:numbering xmlns:w="http://schemas.openxmlformats.org/wordprocessingml/2006/main" xmlns:o="urn:schemas-microsoft-com:office:office" xmlns:r="http://schemas.openxmlformats.org/officeDocument/2006/relationships" xmlns:v="urn:schemas-microsoft-com:vml">
-  <w:abstractNum w:abstractNumId="1">
+<w:numbering xmlns:wpc="http://schemas.microsoft.com/office/word/2010/wordprocessingCanvas" xmlns:cx="http://schemas.microsoft.com/office/drawing/2014/chartex" xmlns:cx1="http://schemas.microsoft.com/office/drawing/2015/9/8/chartex" xmlns:cx2="http://schemas.microsoft.com/office/drawing/2015/10/21/chartex" xmlns:cx3="http://schemas.microsoft.com/office/drawing/2016/5/9/chartex" xmlns:cx4="http://schemas.microsoft.com/office/drawing/2016/5/10/chartex" xmlns:cx5="http://schemas.microsoft.com/office/drawing/2016/5/11/chartex" xmlns:cx6="http://schemas.microsoft.com/office/drawing/2016/5/12/chartex" xmlns:cx7="http://schemas.microsoft.com/office/drawing/2016/5/13/chartex" xmlns:cx8="http://schemas.microsoft.com/office/drawing/2016/5/14/chartex" xmlns:mc="http://schemas.openxmlformats.org/markup-compatibility/2006" xmlns:aink="http://schemas.microsoft.com/office/drawing/2016/ink" xmlns:am3d="http://schemas.microsoft.com/office/drawing/2017/model3d" xmlns:o="urn:schemas-microsoft-com:office:office" xmlns:r="http://schemas.openxmlformats.org/officeDocument/2006/relationships" xmlns:m="http://schemas.openxmlformats.org/officeDocument/2006/math" xmlns:v="urn:schemas-microsoft-com:vml" xmlns:wp14="http://schemas.microsoft.com/office/word/2010/wordprocessingDrawing" xmlns:wp="http://schemas.openxmlformats.org/drawingml/2006/wordprocessingDrawing" xmlns:w10="urn:schemas-microsoft-com:office:word" xmlns:w="http://schemas.openxmlformats.org/wordprocessingml/2006/main" xmlns:w14="http://schemas.microsoft.com/office/word/2010/wordml" xmlns:w15="http://schemas.microsoft.com/office/word/2012/wordml" xmlns:w16cex="http://schemas.microsoft.com/office/word/2018/wordml/cex" xmlns:w16cid="http://schemas.microsoft.com/office/word/2016/wordml/cid" xmlns:w16="http://schemas.microsoft.com/office/word/2018/wordml" xmlns:w16se="http://schemas.microsoft.com/office/word/2015/wordml/symex" xmlns:wpg="http://schemas.microsoft.com/office/word/2010/wordprocessingGroup" xmlns:wpi="http://schemas.microsoft.com/office/word/2010/wordprocessingInk" xmlns:wne="http://schemas.microsoft.com/office/word/2006/wordml" xmlns:wps="http://schemas.microsoft.com/office/word/2010/wordprocessingShape" mc:Ignorable="w14 w15 w16se w16cid w16 w16cex wp14">
+  <w:abstractNum w:abstractNumId="0" w15:restartNumberingAfterBreak="0">
+    <w:nsid w:val="1A043222"/>
+    <w:multiLevelType w:val="multilevel"/>
+    <w:tmpl w:val="08F040CC"/>
     <w:lvl w:ilvl="0">
       <w:start w:val="1"/>
       <w:numFmt w:val="decimal"/>
@@ -361,7 +523,10 @@
       </w:pPr>
     </w:lvl>
   </w:abstractNum>
-  <w:abstractNum w:abstractNumId="2">
+  <w:abstractNum w:abstractNumId="1" w15:restartNumberingAfterBreak="0">
+    <w:nsid w:val="1A5A1506"/>
+    <w:multiLevelType w:val="multilevel"/>
+    <w:tmpl w:val="8C58B8C4"/>
     <w:lvl w:ilvl="0">
       <w:start w:val="1"/>
       <w:numFmt w:val="none"/>
@@ -369,7 +534,7 @@
       <w:lvlText w:val=""/>
       <w:lvlJc w:val="left"/>
       <w:pPr>
-        <w:ind w:left="0" w:hanging="0"/>
+        <w:ind w:left="0" w:firstLine="0"/>
       </w:pPr>
     </w:lvl>
     <w:lvl w:ilvl="1">
@@ -379,7 +544,7 @@
       <w:lvlText w:val=""/>
       <w:lvlJc w:val="left"/>
       <w:pPr>
-        <w:ind w:left="0" w:hanging="0"/>
+        <w:ind w:left="0" w:firstLine="0"/>
       </w:pPr>
     </w:lvl>
     <w:lvl w:ilvl="2">
@@ -389,7 +554,7 @@
       <w:lvlText w:val=""/>
       <w:lvlJc w:val="left"/>
       <w:pPr>
-        <w:ind w:left="0" w:hanging="0"/>
+        <w:ind w:left="0" w:firstLine="0"/>
       </w:pPr>
     </w:lvl>
     <w:lvl w:ilvl="3">
@@ -399,7 +564,7 @@
       <w:lvlText w:val=""/>
       <w:lvlJc w:val="left"/>
       <w:pPr>
-        <w:ind w:left="0" w:hanging="0"/>
+        <w:ind w:left="0" w:firstLine="0"/>
       </w:pPr>
     </w:lvl>
     <w:lvl w:ilvl="4">
@@ -409,7 +574,7 @@
       <w:lvlText w:val=""/>
       <w:lvlJc w:val="left"/>
       <w:pPr>
-        <w:ind w:left="0" w:hanging="0"/>
+        <w:ind w:left="0" w:firstLine="0"/>
       </w:pPr>
     </w:lvl>
     <w:lvl w:ilvl="5">
@@ -419,7 +584,7 @@
       <w:lvlText w:val=""/>
       <w:lvlJc w:val="left"/>
       <w:pPr>
-        <w:ind w:left="0" w:hanging="0"/>
+        <w:ind w:left="0" w:firstLine="0"/>
       </w:pPr>
     </w:lvl>
     <w:lvl w:ilvl="6">
@@ -429,7 +594,7 @@
       <w:lvlText w:val=""/>
       <w:lvlJc w:val="left"/>
       <w:pPr>
-        <w:ind w:left="0" w:hanging="0"/>
+        <w:ind w:left="0" w:firstLine="0"/>
       </w:pPr>
     </w:lvl>
     <w:lvl w:ilvl="7">
@@ -439,7 +604,7 @@
       <w:lvlText w:val=""/>
       <w:lvlJc w:val="left"/>
       <w:pPr>
-        <w:ind w:left="0" w:hanging="0"/>
+        <w:ind w:left="0" w:firstLine="0"/>
       </w:pPr>
     </w:lvl>
     <w:lvl w:ilvl="8">
@@ -449,45 +614,43 @@
       <w:lvlText w:val=""/>
       <w:lvlJc w:val="left"/>
       <w:pPr>
-        <w:ind w:left="0" w:hanging="0"/>
+        <w:ind w:left="0" w:firstLine="0"/>
       </w:pPr>
     </w:lvl>
   </w:abstractNum>
   <w:num w:numId="1">
-    <w:abstractNumId w:val="1"/>
+    <w:abstractNumId w:val="0"/>
   </w:num>
   <w:num w:numId="2">
-    <w:abstractNumId w:val="2"/>
+    <w:abstractNumId w:val="1"/>
   </w:num>
 </w:numbering>
 </file>
 
 <file path=word/styles.xml><?xml version="1.0" encoding="utf-8"?>
-<w:styles xmlns:w="http://schemas.openxmlformats.org/wordprocessingml/2006/main" xmlns:w14="http://schemas.microsoft.com/office/word/2010/wordml" xmlns:mc="http://schemas.openxmlformats.org/markup-compatibility/2006" mc:Ignorable="w14">
+<w:styles xmlns:mc="http://schemas.openxmlformats.org/markup-compatibility/2006" xmlns:r="http://schemas.openxmlformats.org/officeDocument/2006/relationships" xmlns:w="http://schemas.openxmlformats.org/wordprocessingml/2006/main" xmlns:w14="http://schemas.microsoft.com/office/word/2010/wordml" xmlns:w15="http://schemas.microsoft.com/office/word/2012/wordml" xmlns:w16cex="http://schemas.microsoft.com/office/word/2018/wordml/cex" xmlns:w16cid="http://schemas.microsoft.com/office/word/2016/wordml/cid" xmlns:w16="http://schemas.microsoft.com/office/word/2018/wordml" xmlns:w16se="http://schemas.microsoft.com/office/word/2015/wordml/symex" mc:Ignorable="w14 w15 w16se w16cid w16 w16cex">
   <w:docDefaults>
     <w:rPrDefault>
       <w:rPr>
-        <w:rFonts w:ascii="Calibri" w:hAnsi="Calibri" w:eastAsia="Calibri" w:cs="" w:asciiTheme="minorHAnsi" w:cstheme="minorBidi" w:eastAsiaTheme="minorHAnsi" w:hAnsiTheme="minorHAnsi"/>
+        <w:rFonts w:asciiTheme="minorHAnsi" w:eastAsiaTheme="minorHAnsi" w:hAnsiTheme="minorHAnsi" w:cstheme="minorBidi"/>
         <w:sz w:val="22"/>
         <w:szCs w:val="22"/>
         <w:lang w:val="en-US" w:eastAsia="en-US" w:bidi="ar-SA"/>
       </w:rPr>
     </w:rPrDefault>
-    <w:pPrDefault>
-      <w:pPr/>
-    </w:pPrDefault>
+    <w:pPrDefault/>
   </w:docDefaults>
   <w:latentStyles w:defLockedState="0" w:defUIPriority="99" w:defSemiHidden="0" w:defUnhideWhenUsed="0" w:defQFormat="0" w:count="376">
     <w:lsdException w:name="Normal" w:uiPriority="0" w:qFormat="1"/>
     <w:lsdException w:name="heading 1" w:uiPriority="9" w:qFormat="1"/>
-    <w:lsdException w:name="heading 2" w:uiPriority="9" w:semiHidden="1" w:unhideWhenUsed="1" w:qFormat="1"/>
-    <w:lsdException w:name="heading 3" w:uiPriority="9" w:semiHidden="1" w:unhideWhenUsed="1" w:qFormat="1"/>
-    <w:lsdException w:name="heading 4" w:uiPriority="9" w:semiHidden="1" w:unhideWhenUsed="1" w:qFormat="1"/>
-    <w:lsdException w:name="heading 5" w:uiPriority="9" w:semiHidden="1" w:unhideWhenUsed="1" w:qFormat="1"/>
-    <w:lsdException w:name="heading 6" w:uiPriority="9" w:semiHidden="1" w:unhideWhenUsed="1" w:qFormat="1"/>
-    <w:lsdException w:name="heading 7" w:uiPriority="9" w:semiHidden="1" w:unhideWhenUsed="1" w:qFormat="1"/>
-    <w:lsdException w:name="heading 8" w:uiPriority="9" w:semiHidden="1" w:unhideWhenUsed="1" w:qFormat="1"/>
-    <w:lsdException w:name="heading 9" w:uiPriority="9" w:semiHidden="1" w:unhideWhenUsed="1" w:qFormat="1"/>
+    <w:lsdException w:name="heading 2" w:semiHidden="1" w:uiPriority="9" w:unhideWhenUsed="1" w:qFormat="1"/>
+    <w:lsdException w:name="heading 3" w:semiHidden="1" w:uiPriority="9" w:unhideWhenUsed="1" w:qFormat="1"/>
+    <w:lsdException w:name="heading 4" w:semiHidden="1" w:uiPriority="9" w:unhideWhenUsed="1" w:qFormat="1"/>
+    <w:lsdException w:name="heading 5" w:semiHidden="1" w:uiPriority="9" w:unhideWhenUsed="1" w:qFormat="1"/>
+    <w:lsdException w:name="heading 6" w:semiHidden="1" w:uiPriority="9" w:unhideWhenUsed="1" w:qFormat="1"/>
+    <w:lsdException w:name="heading 7" w:semiHidden="1" w:uiPriority="9" w:unhideWhenUsed="1" w:qFormat="1"/>
+    <w:lsdException w:name="heading 8" w:semiHidden="1" w:uiPriority="9" w:unhideWhenUsed="1" w:qFormat="1"/>
+    <w:lsdException w:name="heading 9" w:semiHidden="1" w:uiPriority="9" w:unhideWhenUsed="1" w:qFormat="1"/>
     <w:lsdException w:name="index 1" w:semiHidden="1" w:unhideWhenUsed="1"/>
     <w:lsdException w:name="index 2" w:semiHidden="1" w:unhideWhenUsed="1"/>
     <w:lsdException w:name="index 3" w:semiHidden="1" w:unhideWhenUsed="1"/>
@@ -497,22 +660,22 @@
     <w:lsdException w:name="index 7" w:semiHidden="1" w:unhideWhenUsed="1"/>
     <w:lsdException w:name="index 8" w:semiHidden="1" w:unhideWhenUsed="1"/>
     <w:lsdException w:name="index 9" w:semiHidden="1" w:unhideWhenUsed="1"/>
-    <w:lsdException w:name="toc 1" w:uiPriority="39" w:semiHidden="1" w:unhideWhenUsed="1"/>
-    <w:lsdException w:name="toc 2" w:uiPriority="39" w:semiHidden="1" w:unhideWhenUsed="1"/>
-    <w:lsdException w:name="toc 3" w:uiPriority="39" w:semiHidden="1" w:unhideWhenUsed="1"/>
-    <w:lsdException w:name="toc 4" w:uiPriority="39" w:semiHidden="1" w:unhideWhenUsed="1"/>
-    <w:lsdException w:name="toc 5" w:uiPriority="39" w:semiHidden="1" w:unhideWhenUsed="1"/>
-    <w:lsdException w:name="toc 6" w:uiPriority="39" w:semiHidden="1" w:unhideWhenUsed="1"/>
-    <w:lsdException w:name="toc 7" w:uiPriority="39" w:semiHidden="1" w:unhideWhenUsed="1"/>
-    <w:lsdException w:name="toc 8" w:uiPriority="39" w:semiHidden="1" w:unhideWhenUsed="1"/>
-    <w:lsdException w:name="toc 9" w:uiPriority="39" w:semiHidden="1" w:unhideWhenUsed="1"/>
+    <w:lsdException w:name="toc 1" w:semiHidden="1" w:uiPriority="39" w:unhideWhenUsed="1"/>
+    <w:lsdException w:name="toc 2" w:semiHidden="1" w:uiPriority="39" w:unhideWhenUsed="1"/>
+    <w:lsdException w:name="toc 3" w:semiHidden="1" w:uiPriority="39" w:unhideWhenUsed="1"/>
+    <w:lsdException w:name="toc 4" w:semiHidden="1" w:uiPriority="39" w:unhideWhenUsed="1"/>
+    <w:lsdException w:name="toc 5" w:semiHidden="1" w:uiPriority="39" w:unhideWhenUsed="1"/>
+    <w:lsdException w:name="toc 6" w:semiHidden="1" w:uiPriority="39" w:unhideWhenUsed="1"/>
+    <w:lsdException w:name="toc 7" w:semiHidden="1" w:uiPriority="39" w:unhideWhenUsed="1"/>
+    <w:lsdException w:name="toc 8" w:semiHidden="1" w:uiPriority="39" w:unhideWhenUsed="1"/>
+    <w:lsdException w:name="toc 9" w:semiHidden="1" w:uiPriority="39" w:unhideWhenUsed="1"/>
     <w:lsdException w:name="Normal Indent" w:semiHidden="1" w:unhideWhenUsed="1"/>
     <w:lsdException w:name="footnote text" w:semiHidden="1" w:unhideWhenUsed="1"/>
     <w:lsdException w:name="annotation text" w:semiHidden="1" w:unhideWhenUsed="1"/>
     <w:lsdException w:name="header" w:semiHidden="1" w:unhideWhenUsed="1"/>
     <w:lsdException w:name="footer" w:semiHidden="1" w:unhideWhenUsed="1"/>
     <w:lsdException w:name="index heading" w:semiHidden="1" w:unhideWhenUsed="1"/>
-    <w:lsdException w:name="caption" w:uiPriority="35" w:semiHidden="1" w:unhideWhenUsed="1" w:qFormat="1"/>
+    <w:lsdException w:name="caption" w:semiHidden="1" w:uiPriority="35" w:unhideWhenUsed="1" w:qFormat="1"/>
     <w:lsdException w:name="table of figures" w:semiHidden="1" w:unhideWhenUsed="1"/>
     <w:lsdException w:name="envelope address" w:semiHidden="1" w:unhideWhenUsed="1"/>
     <w:lsdException w:name="envelope return" w:semiHidden="1" w:unhideWhenUsed="1"/>
@@ -543,7 +706,7 @@
     <w:lsdException w:name="Title" w:uiPriority="10" w:qFormat="1"/>
     <w:lsdException w:name="Closing" w:semiHidden="1" w:unhideWhenUsed="1"/>
     <w:lsdException w:name="Signature" w:semiHidden="1" w:unhideWhenUsed="1"/>
-    <w:lsdException w:name="Default Paragraph Font" w:uiPriority="1" w:semiHidden="1" w:unhideWhenUsed="1"/>
+    <w:lsdException w:name="Default Paragraph Font" w:semiHidden="1" w:uiPriority="1" w:unhideWhenUsed="1"/>
     <w:lsdException w:name="Body Text" w:semiHidden="1" w:unhideWhenUsed="1"/>
     <w:lsdException w:name="Body Text Indent" w:semiHidden="1" w:unhideWhenUsed="1"/>
     <w:lsdException w:name="List Continue" w:semiHidden="1" w:unhideWhenUsed="1"/>
@@ -583,6 +746,7 @@
     <w:lsdException w:name="HTML Sample" w:semiHidden="1" w:unhideWhenUsed="1"/>
     <w:lsdException w:name="HTML Typewriter" w:semiHidden="1" w:unhideWhenUsed="1"/>
     <w:lsdException w:name="HTML Variable" w:semiHidden="1" w:unhideWhenUsed="1"/>
+    <w:lsdException w:name="Normal Table" w:semiHidden="1" w:unhideWhenUsed="1"/>
     <w:lsdException w:name="annotation subject" w:semiHidden="1" w:unhideWhenUsed="1"/>
     <w:lsdException w:name="No List" w:semiHidden="1" w:unhideWhenUsed="1"/>
     <w:lsdException w:name="Outline List 1" w:semiHidden="1" w:unhideWhenUsed="1"/>
@@ -629,8 +793,10 @@
     <w:lsdException w:name="Table Subtle 2" w:semiHidden="1" w:unhideWhenUsed="1"/>
     <w:lsdException w:name="Table Web 1" w:semiHidden="1" w:unhideWhenUsed="1"/>
     <w:lsdException w:name="Table Web 2" w:semiHidden="1" w:unhideWhenUsed="1"/>
+    <w:lsdException w:name="Table Web 3" w:semiHidden="1" w:unhideWhenUsed="1"/>
     <w:lsdException w:name="Balloon Text" w:semiHidden="1" w:unhideWhenUsed="1"/>
     <w:lsdException w:name="Table Grid" w:uiPriority="39"/>
+    <w:lsdException w:name="Table Theme" w:semiHidden="1" w:unhideWhenUsed="1"/>
     <w:lsdException w:name="Placeholder Text" w:semiHidden="1"/>
     <w:lsdException w:name="No Spacing" w:uiPriority="1" w:qFormat="1"/>
     <w:lsdException w:name="Light Shading" w:uiPriority="60"/>
@@ -740,8 +906,8 @@
     <w:lsdException w:name="Subtle Reference" w:uiPriority="31" w:qFormat="1"/>
     <w:lsdException w:name="Intense Reference" w:uiPriority="32" w:qFormat="1"/>
     <w:lsdException w:name="Book Title" w:uiPriority="33" w:qFormat="1"/>
-    <w:lsdException w:name="Bibliography" w:uiPriority="37" w:semiHidden="1" w:unhideWhenUsed="1"/>
-    <w:lsdException w:name="TOC Heading" w:uiPriority="39" w:semiHidden="1" w:unhideWhenUsed="1" w:qFormat="1"/>
+    <w:lsdException w:name="Bibliography" w:semiHidden="1" w:uiPriority="37" w:unhideWhenUsed="1"/>
+    <w:lsdException w:name="TOC Heading" w:semiHidden="1" w:uiPriority="39" w:unhideWhenUsed="1" w:qFormat="1"/>
     <w:lsdException w:name="Plain Table 1" w:uiPriority="41"/>
     <w:lsdException w:name="Plain Table 2" w:uiPriority="42"/>
     <w:lsdException w:name="Plain Table 3" w:uiPriority="43"/>
@@ -852,96 +1018,18 @@
     <w:lsdException w:name="Unresolved Mention" w:semiHidden="1" w:unhideWhenUsed="1"/>
     <w:lsdException w:name="Smart Link" w:semiHidden="1" w:unhideWhenUsed="1"/>
   </w:latentStyles>
-  <w:style w:type="paragraph" w:styleId="Normal" w:default="1">
+  <w:style w:type="paragraph" w:default="1" w:styleId="Normal">
     <w:name w:val="Normal"/>
     <w:qFormat/>
     <w:pPr>
-      <w:widowControl/>
-      <w:bidi w:val="0"/>
-      <w:spacing w:lineRule="auto" w:line="259" w:before="0" w:after="160"/>
-      <w:jc w:val="left"/>
+      <w:spacing w:after="160" w:line="259" w:lineRule="auto"/>
     </w:pPr>
-    <w:rPr>
-      <w:rFonts w:ascii="Calibri" w:hAnsi="Calibri" w:eastAsia="Calibri" w:cs="" w:asciiTheme="minorHAnsi" w:cstheme="minorBidi" w:eastAsiaTheme="minorHAnsi" w:hAnsiTheme="minorHAnsi"/>
-      <w:color w:val="auto"/>
-      <w:kern w:val="0"/>
-      <w:sz w:val="22"/>
-      <w:szCs w:val="22"/>
-      <w:lang w:val="en-US" w:eastAsia="en-US" w:bidi="ar-SA"/>
-    </w:rPr>
   </w:style>
-  <w:style w:type="character" w:styleId="DefaultParagraphFont" w:default="1">
+  <w:style w:type="character" w:default="1" w:styleId="DefaultParagraphFont">
     <w:name w:val="Default Paragraph Font"/>
     <w:uiPriority w:val="1"/>
     <w:semiHidden/>
     <w:unhideWhenUsed/>
-    <w:qFormat/>
-    <w:rPr/>
-  </w:style>
-  <w:style w:type="paragraph" w:styleId="Heading">
-    <w:name w:val="Heading"/>
-    <w:basedOn w:val="Normal"/>
-    <w:next w:val="TextBody"/>
-    <w:qFormat/>
-    <w:pPr>
-      <w:keepNext w:val="true"/>
-      <w:spacing w:before="240" w:after="120"/>
-    </w:pPr>
-    <w:rPr>
-      <w:rFonts w:ascii="Liberation Sans" w:hAnsi="Liberation Sans" w:eastAsia="Noto Sans CJK SC" w:cs="Lohit Devanagari"/>
-      <w:sz w:val="28"/>
-      <w:szCs w:val="28"/>
-    </w:rPr>
-  </w:style>
-  <w:style w:type="paragraph" w:styleId="TextBody">
-    <w:name w:val="Body Text"/>
-    <w:basedOn w:val="Normal"/>
-    <w:pPr>
-      <w:spacing w:lineRule="auto" w:line="276" w:before="0" w:after="140"/>
-    </w:pPr>
-    <w:rPr/>
-  </w:style>
-  <w:style w:type="paragraph" w:styleId="List">
-    <w:name w:val="List"/>
-    <w:basedOn w:val="TextBody"/>
-    <w:pPr/>
-    <w:rPr>
-      <w:rFonts w:cs="Lohit Devanagari"/>
-    </w:rPr>
-  </w:style>
-  <w:style w:type="paragraph" w:styleId="Caption">
-    <w:name w:val="Caption"/>
-    <w:basedOn w:val="Normal"/>
-    <w:qFormat/>
-    <w:pPr>
-      <w:suppressLineNumbers/>
-      <w:spacing w:before="120" w:after="120"/>
-    </w:pPr>
-    <w:rPr>
-      <w:rFonts w:cs="Lohit Devanagari"/>
-      <w:i/>
-      <w:iCs/>
-      <w:sz w:val="24"/>
-      <w:szCs w:val="24"/>
-    </w:rPr>
-  </w:style>
-  <w:style w:type="paragraph" w:styleId="Index">
-    <w:name w:val="Index"/>
-    <w:basedOn w:val="Normal"/>
-    <w:qFormat/>
-    <w:pPr>
-      <w:suppressLineNumbers/>
-    </w:pPr>
-    <w:rPr>
-      <w:rFonts w:cs="Lohit Devanagari"/>
-    </w:rPr>
-  </w:style>
-  <w:style w:type="numbering" w:styleId="NoList" w:default="1">
-    <w:name w:val="No List"/>
-    <w:uiPriority w:val="99"/>
-    <w:semiHidden/>
-    <w:unhideWhenUsed/>
-    <w:qFormat/>
   </w:style>
   <w:style w:type="table" w:default="1" w:styleId="TableNormal">
     <w:name w:val="Normal Table"/>
@@ -957,6 +1045,79 @@
         <w:right w:w="108" w:type="dxa"/>
       </w:tblCellMar>
     </w:tblPr>
+  </w:style>
+  <w:style w:type="numbering" w:default="1" w:styleId="NoList">
+    <w:name w:val="No List"/>
+    <w:uiPriority w:val="99"/>
+    <w:semiHidden/>
+    <w:unhideWhenUsed/>
+  </w:style>
+  <w:style w:type="paragraph" w:customStyle="1" w:styleId="Heading">
+    <w:name w:val="Heading"/>
+    <w:basedOn w:val="Normal"/>
+    <w:next w:val="BodyText"/>
+    <w:qFormat/>
+    <w:pPr>
+      <w:keepNext/>
+      <w:spacing w:before="240" w:after="120"/>
+    </w:pPr>
+    <w:rPr>
+      <w:rFonts w:ascii="Liberation Sans" w:eastAsia="Noto Sans CJK SC" w:hAnsi="Liberation Sans" w:cs="Lohit Devanagari"/>
+      <w:sz w:val="28"/>
+      <w:szCs w:val="28"/>
+    </w:rPr>
+  </w:style>
+  <w:style w:type="paragraph" w:styleId="BodyText">
+    <w:name w:val="Body Text"/>
+    <w:basedOn w:val="Normal"/>
+    <w:pPr>
+      <w:spacing w:after="140" w:line="276" w:lineRule="auto"/>
+    </w:pPr>
+  </w:style>
+  <w:style w:type="paragraph" w:styleId="List">
+    <w:name w:val="List"/>
+    <w:basedOn w:val="BodyText"/>
+    <w:rPr>
+      <w:rFonts w:cs="Lohit Devanagari"/>
+    </w:rPr>
+  </w:style>
+  <w:style w:type="paragraph" w:styleId="Caption">
+    <w:name w:val="caption"/>
+    <w:basedOn w:val="Normal"/>
+    <w:qFormat/>
+    <w:pPr>
+      <w:suppressLineNumbers/>
+      <w:spacing w:before="120" w:after="120"/>
+    </w:pPr>
+    <w:rPr>
+      <w:rFonts w:cs="Lohit Devanagari"/>
+      <w:i/>
+      <w:iCs/>
+      <w:sz w:val="24"/>
+      <w:szCs w:val="24"/>
+    </w:rPr>
+  </w:style>
+  <w:style w:type="paragraph" w:customStyle="1" w:styleId="Index">
+    <w:name w:val="Index"/>
+    <w:basedOn w:val="Normal"/>
+    <w:qFormat/>
+    <w:pPr>
+      <w:suppressLineNumbers/>
+    </w:pPr>
+    <w:rPr>
+      <w:rFonts w:cs="Lohit Devanagari"/>
+    </w:rPr>
+  </w:style>
+  <w:style w:type="paragraph" w:styleId="ListParagraph">
+    <w:name w:val="List Paragraph"/>
+    <w:basedOn w:val="Normal"/>
+    <w:uiPriority w:val="34"/>
+    <w:qFormat/>
+    <w:rsid w:val="0076265A"/>
+    <w:pPr>
+      <w:ind w:left="720"/>
+      <w:contextualSpacing/>
+    </w:pPr>
   </w:style>
 </w:styles>
 </file>

</xml_diff>